<commit_message>
Updated M1.docx by Luis
</commit_message>
<xml_diff>
--- a/M1/M1.docx
+++ b/M1/M1.docx
@@ -1,6 +1,6 @@
 
 <file path=word/document.xml><?xml version="1.0" encoding="utf-8"?>
-<w:document xmlns:wpc="http://schemas.microsoft.com/office/word/2010/wordprocessingCanvas" xmlns:mc="http://schemas.openxmlformats.org/markup-compatibility/2006" xmlns:o="urn:schemas-microsoft-com:office:office" xmlns:r="http://schemas.openxmlformats.org/officeDocument/2006/relationships" xmlns:m="http://schemas.openxmlformats.org/officeDocument/2006/math" xmlns:v="urn:schemas-microsoft-com:vml" xmlns:wp14="http://schemas.microsoft.com/office/word/2010/wordprocessingDrawing" xmlns:wp="http://schemas.openxmlformats.org/drawingml/2006/wordprocessingDrawing" xmlns:w10="urn:schemas-microsoft-com:office:word" xmlns:w="http://schemas.openxmlformats.org/wordprocessingml/2006/main" xmlns:w14="http://schemas.microsoft.com/office/word/2010/wordml" xmlns:w15="http://schemas.microsoft.com/office/word/2012/wordml" xmlns:wpg="http://schemas.microsoft.com/office/word/2010/wordprocessingGroup" xmlns:wpi="http://schemas.microsoft.com/office/word/2010/wordprocessingInk" xmlns:wne="http://schemas.microsoft.com/office/word/2006/wordml" xmlns:wps="http://schemas.microsoft.com/office/word/2010/wordprocessingShape" mc:Ignorable="w14 w15 wp14">
+<w:document xmlns:wpc="http://schemas.microsoft.com/office/word/2010/wordprocessingCanvas" xmlns:mo="http://schemas.microsoft.com/office/mac/office/2008/main" xmlns:mc="http://schemas.openxmlformats.org/markup-compatibility/2006" xmlns:mv="urn:schemas-microsoft-com:mac:vml" xmlns:o="urn:schemas-microsoft-com:office:office" xmlns:r="http://schemas.openxmlformats.org/officeDocument/2006/relationships" xmlns:m="http://schemas.openxmlformats.org/officeDocument/2006/math" xmlns:v="urn:schemas-microsoft-com:vml" xmlns:wp14="http://schemas.microsoft.com/office/word/2010/wordprocessingDrawing" xmlns:wp="http://schemas.openxmlformats.org/drawingml/2006/wordprocessingDrawing" xmlns:w10="urn:schemas-microsoft-com:office:word" xmlns:w="http://schemas.openxmlformats.org/wordprocessingml/2006/main" xmlns:w14="http://schemas.microsoft.com/office/word/2010/wordml" xmlns:w15="http://schemas.microsoft.com/office/word/2012/wordml" xmlns:wpg="http://schemas.microsoft.com/office/word/2010/wordprocessingGroup" xmlns:wpi="http://schemas.microsoft.com/office/word/2010/wordprocessingInk" xmlns:wne="http://schemas.microsoft.com/office/word/2006/wordml" xmlns:wps="http://schemas.microsoft.com/office/word/2010/wordprocessingShape" mc:Ignorable="w14 w15 wp14">
   <w:body>
     <w:p>
       <w:pPr>
@@ -277,8 +277,36 @@
           <w:sz w:val="24"/>
           <w:szCs w:val="24"/>
         </w:rPr>
-        <w:t>Alexandra Solares Ojopi</w:t>
-      </w:r>
+        <w:t xml:space="preserve">Alexandra </w:t>
+      </w:r>
+      <w:proofErr w:type="spellStart"/>
+      <w:r>
+        <w:rPr>
+          <w:rFonts w:ascii="Roboto" w:eastAsia="Roboto" w:hAnsi="Roboto" w:cs="Roboto"/>
+          <w:sz w:val="24"/>
+          <w:szCs w:val="24"/>
+        </w:rPr>
+        <w:t>Solares</w:t>
+      </w:r>
+      <w:proofErr w:type="spellEnd"/>
+      <w:r>
+        <w:rPr>
+          <w:rFonts w:ascii="Roboto" w:eastAsia="Roboto" w:hAnsi="Roboto" w:cs="Roboto"/>
+          <w:sz w:val="24"/>
+          <w:szCs w:val="24"/>
+        </w:rPr>
+        <w:t xml:space="preserve"> </w:t>
+      </w:r>
+      <w:proofErr w:type="spellStart"/>
+      <w:r>
+        <w:rPr>
+          <w:rFonts w:ascii="Roboto" w:eastAsia="Roboto" w:hAnsi="Roboto" w:cs="Roboto"/>
+          <w:sz w:val="24"/>
+          <w:szCs w:val="24"/>
+        </w:rPr>
+        <w:t>Ojopi</w:t>
+      </w:r>
+      <w:proofErr w:type="spellEnd"/>
     </w:p>
     <w:p>
       <w:pPr>
@@ -329,8 +357,18 @@
           <w:sz w:val="24"/>
           <w:szCs w:val="24"/>
         </w:rPr>
-        <w:t>Emmanuel Sowunmi</w:t>
-      </w:r>
+        <w:t xml:space="preserve">Emmanuel </w:t>
+      </w:r>
+      <w:proofErr w:type="spellStart"/>
+      <w:r>
+        <w:rPr>
+          <w:rFonts w:ascii="Roboto" w:eastAsia="Roboto" w:hAnsi="Roboto" w:cs="Roboto"/>
+          <w:sz w:val="24"/>
+          <w:szCs w:val="24"/>
+        </w:rPr>
+        <w:t>Sowunmi</w:t>
+      </w:r>
+      <w:proofErr w:type="spellEnd"/>
     </w:p>
     <w:p>
       <w:pPr>
@@ -484,7 +522,7 @@
         </w:trPr>
         <w:tc>
           <w:tcPr>
-            <w:tcW w:w="0" w:type="auto"/>
+            <w:tcW w:w="4680" w:type="dxa"/>
             <w:shd w:val="clear" w:color="auto" w:fill="CCCCCC"/>
             <w:tcMar>
               <w:top w:w="100" w:type="dxa"/>
@@ -512,7 +550,7 @@
         </w:tc>
         <w:tc>
           <w:tcPr>
-            <w:tcW w:w="0" w:type="auto"/>
+            <w:tcW w:w="4680" w:type="dxa"/>
             <w:shd w:val="clear" w:color="auto" w:fill="CCCCCC"/>
             <w:tcMar>
               <w:top w:w="100" w:type="dxa"/>
@@ -545,7 +583,7 @@
         </w:trPr>
         <w:tc>
           <w:tcPr>
-            <w:tcW w:w="0" w:type="auto"/>
+            <w:tcW w:w="4680" w:type="dxa"/>
             <w:shd w:val="clear" w:color="auto" w:fill="auto"/>
             <w:tcMar>
               <w:top w:w="100" w:type="dxa"/>
@@ -572,7 +610,7 @@
         </w:tc>
         <w:tc>
           <w:tcPr>
-            <w:tcW w:w="0" w:type="auto"/>
+            <w:tcW w:w="4680" w:type="dxa"/>
             <w:shd w:val="clear" w:color="auto" w:fill="auto"/>
             <w:tcMar>
               <w:top w:w="100" w:type="dxa"/>
@@ -685,19 +723,7 @@
         <w:rPr>
           <w:rFonts w:ascii="Roboto" w:eastAsia="Roboto" w:hAnsi="Roboto" w:cs="Roboto"/>
         </w:rPr>
-        <w:t xml:space="preserve"> will help provide Florida Atlantic University students with the best campus experience.  Overflowing garbage cans, broken equipment, emergency situations and the like can detract from the quality of campus life. Through the application, students and staff</w:t>
-      </w:r>
-      <w:r>
-        <w:rPr>
-          <w:rFonts w:ascii="Roboto" w:eastAsia="Roboto" w:hAnsi="Roboto" w:cs="Roboto"/>
-        </w:rPr>
-        <w:t xml:space="preserve"> will be able to report outages, maintenance issues, and incidents requiring police or security involvement.  Doing so will make the user more of a part of the FAU community.  Following a matrix barcode available throughout the campus, users be able to acc</w:t>
-      </w:r>
-      <w:r>
-        <w:rPr>
-          <w:rFonts w:ascii="Roboto" w:eastAsia="Roboto" w:hAnsi="Roboto" w:cs="Roboto"/>
-        </w:rPr>
-        <w:t xml:space="preserve">ess the system.  After registering, the user will be presented with a simple form to detail the item needing attention.  </w:t>
+        <w:t xml:space="preserve"> will help provide Florida Atlantic University students with the best campus experience.  Overflowing garbage cans, broken equipment, emergency situations and the like can detract from the quality of campus life. Through the application, students and staff will be able to report outages, maintenance issues, and incidents requiring police or security involvement.  Doing so will make the user more of a part of the FAU community.  Following a matrix barcode available throughout the campus, users be able to access the system.  After registering, the user will be presented with a simple form to detail the item needing attention.  </w:t>
       </w:r>
     </w:p>
     <w:p>
@@ -777,7 +803,7 @@
       <w:tr>
         <w:tc>
           <w:tcPr>
-            <w:tcW w:w="0" w:type="auto"/>
+            <w:tcW w:w="4680" w:type="dxa"/>
             <w:shd w:val="clear" w:color="auto" w:fill="CCCCCC"/>
             <w:tcMar>
               <w:top w:w="100" w:type="dxa"/>
@@ -813,7 +839,7 @@
         </w:tc>
         <w:tc>
           <w:tcPr>
-            <w:tcW w:w="0" w:type="auto"/>
+            <w:tcW w:w="4680" w:type="dxa"/>
             <w:shd w:val="clear" w:color="auto" w:fill="CCCCCC"/>
             <w:tcMar>
               <w:top w:w="100" w:type="dxa"/>
@@ -851,7 +877,7 @@
       <w:tr>
         <w:tc>
           <w:tcPr>
-            <w:tcW w:w="0" w:type="auto"/>
+            <w:tcW w:w="4680" w:type="dxa"/>
             <w:shd w:val="clear" w:color="auto" w:fill="auto"/>
             <w:tcMar>
               <w:top w:w="100" w:type="dxa"/>
@@ -885,7 +911,7 @@
         </w:tc>
         <w:tc>
           <w:tcPr>
-            <w:tcW w:w="0" w:type="auto"/>
+            <w:tcW w:w="4680" w:type="dxa"/>
             <w:shd w:val="clear" w:color="auto" w:fill="auto"/>
             <w:tcMar>
               <w:top w:w="100" w:type="dxa"/>
@@ -921,7 +947,7 @@
       <w:tr>
         <w:tc>
           <w:tcPr>
-            <w:tcW w:w="0" w:type="auto"/>
+            <w:tcW w:w="4680" w:type="dxa"/>
             <w:shd w:val="clear" w:color="auto" w:fill="auto"/>
             <w:tcMar>
               <w:top w:w="100" w:type="dxa"/>
@@ -955,7 +981,7 @@
         </w:tc>
         <w:tc>
           <w:tcPr>
-            <w:tcW w:w="0" w:type="auto"/>
+            <w:tcW w:w="4680" w:type="dxa"/>
             <w:shd w:val="clear" w:color="auto" w:fill="auto"/>
             <w:tcMar>
               <w:top w:w="100" w:type="dxa"/>
@@ -1021,18 +1047,7 @@
           <w:rFonts w:ascii="Roboto" w:eastAsia="Roboto" w:hAnsi="Roboto" w:cs="Roboto"/>
         </w:rPr>
         <w:tab/>
-      </w:r>
-      <w:r>
-        <w:rPr>
-          <w:rFonts w:ascii="Roboto" w:eastAsia="Roboto" w:hAnsi="Roboto" w:cs="Roboto"/>
-        </w:rPr>
-        <w:t>The current system, “Maintenance Direct”, requires the user to pick from over forty categories of maintenance items.  This is discouraging for a passer-by of an item needing attention to continue with the request.  Our App will allow campus users to instan</w:t>
-      </w:r>
-      <w:r>
-        <w:rPr>
-          <w:rFonts w:ascii="Roboto" w:eastAsia="Roboto" w:hAnsi="Roboto" w:cs="Roboto"/>
-        </w:rPr>
-        <w:t>tly report issues needing attention in a simple manner, requiring only a few details and photos if needed.</w:t>
+        <w:t>The current system, “Maintenance Direct”, requires the user to pick from over forty categories of maintenance items.  This is discouraging for a passer-by of an item needing attention to continue with the request.  Our App will allow campus users to instantly report issues needing attention in a simple manner, requiring only a few details and photos if needed.</w:t>
       </w:r>
     </w:p>
     <w:p>
@@ -1172,22 +1187,25 @@
           <w:rFonts w:ascii="Roboto" w:eastAsia="Roboto" w:hAnsi="Roboto" w:cs="Roboto"/>
         </w:rPr>
       </w:pPr>
-      <w:r>
-        <w:rPr>
-          <w:rFonts w:ascii="Roboto" w:eastAsia="Roboto" w:hAnsi="Roboto" w:cs="Roboto"/>
-        </w:rPr>
-        <w:t xml:space="preserve">UserNumber: </w:t>
+      <w:proofErr w:type="spellStart"/>
+      <w:r>
+        <w:rPr>
+          <w:rFonts w:ascii="Roboto" w:eastAsia="Roboto" w:hAnsi="Roboto" w:cs="Roboto"/>
+        </w:rPr>
+        <w:t>UserNumber</w:t>
+      </w:r>
+      <w:proofErr w:type="spellEnd"/>
+      <w:r>
+        <w:rPr>
+          <w:rFonts w:ascii="Roboto" w:eastAsia="Roboto" w:hAnsi="Roboto" w:cs="Roboto"/>
+        </w:rPr>
+        <w:t xml:space="preserve">: </w:t>
       </w:r>
       <w:r>
         <w:rPr>
           <w:rFonts w:ascii="Roboto" w:eastAsia="Roboto" w:hAnsi="Roboto" w:cs="Roboto"/>
         </w:rPr>
         <w:tab/>
-      </w:r>
-      <w:r>
-        <w:rPr>
-          <w:rFonts w:ascii="Roboto" w:eastAsia="Roboto" w:hAnsi="Roboto" w:cs="Roboto"/>
-        </w:rPr>
         <w:t>A unique identifier for each user</w:t>
       </w:r>
     </w:p>
@@ -1216,13 +1234,6 @@
           <w:rFonts w:ascii="Roboto" w:eastAsia="Roboto" w:hAnsi="Roboto" w:cs="Roboto"/>
         </w:rPr>
         <w:tab/>
-      </w:r>
-      <w:bookmarkStart w:id="0" w:name="_GoBack"/>
-      <w:bookmarkEnd w:id="0"/>
-      <w:r>
-        <w:rPr>
-          <w:rFonts w:ascii="Roboto" w:eastAsia="Roboto" w:hAnsi="Roboto" w:cs="Roboto"/>
-        </w:rPr>
         <w:t>A unique identifier for a submitted request</w:t>
       </w:r>
     </w:p>
@@ -1323,19 +1334,7 @@
         <w:rPr>
           <w:rFonts w:ascii="Roboto" w:eastAsia="Roboto" w:hAnsi="Roboto" w:cs="Roboto"/>
         </w:rPr>
-        <w:t xml:space="preserve">The Campus Snapshots app will be used by students and staff of Florida Atlantic University. Users </w:t>
-      </w:r>
-      <w:r>
-        <w:rPr>
-          <w:rFonts w:ascii="Roboto" w:eastAsia="Roboto" w:hAnsi="Roboto" w:cs="Roboto"/>
-        </w:rPr>
-        <w:t xml:space="preserve">of the app will be able to report outages, maintenance issues, incidents, and also activities that are happening on Campus. The user goals are to be able to post/report an issue or activity, comment on posted/published subjects, and also like or dislike a </w:t>
-      </w:r>
-      <w:r>
-        <w:rPr>
-          <w:rFonts w:ascii="Roboto" w:eastAsia="Roboto" w:hAnsi="Roboto" w:cs="Roboto"/>
-        </w:rPr>
-        <w:t xml:space="preserve">post. The following are the description of scenarios and use cases. </w:t>
+        <w:t xml:space="preserve">The Campus Snapshots app will be used by students and staff of Florida Atlantic University. Users of the app will be able to report outages, maintenance issues, incidents, and also activities that are happening on Campus. The user goals are to be able to post/report an issue or activity, comment on posted/published subjects, and also like or dislike a post. The following are the description of scenarios and use cases. </w:t>
       </w:r>
     </w:p>
     <w:p>
@@ -1486,7 +1485,7 @@
           <w:lang w:val="en-US"/>
         </w:rPr>
         <w:drawing>
-          <wp:inline distT="114300" distB="114300" distL="114300" distR="114300">
+          <wp:inline distT="114300" distB="114300" distL="114300" distR="114300" wp14:anchorId="6D256263" wp14:editId="4E3C66E0">
             <wp:extent cx="4903322" cy="2475235"/>
             <wp:effectExtent l="0" t="0" r="0" b="0"/>
             <wp:docPr id="1" name="image2.jpg"/>
@@ -1659,8 +1658,9 @@
           <w:noProof/>
           <w:lang w:val="en-US"/>
         </w:rPr>
+        <w:lastRenderedPageBreak/>
         <w:drawing>
-          <wp:inline distT="114300" distB="114300" distL="114300" distR="114300">
+          <wp:inline distT="114300" distB="114300" distL="114300" distR="114300" wp14:anchorId="7E438367" wp14:editId="7F14F30F">
             <wp:extent cx="4903322" cy="2470966"/>
             <wp:effectExtent l="0" t="0" r="0" b="0"/>
             <wp:docPr id="2" name="image1.jpg"/>
@@ -1947,8 +1947,9 @@
           <w:noProof/>
           <w:lang w:val="en-US"/>
         </w:rPr>
+        <w:lastRenderedPageBreak/>
         <w:drawing>
-          <wp:inline distT="114300" distB="114300" distL="114300" distR="114300">
+          <wp:inline distT="114300" distB="114300" distL="114300" distR="114300" wp14:anchorId="61BD9556" wp14:editId="4116ED11">
             <wp:extent cx="5187663" cy="5395502"/>
             <wp:effectExtent l="0" t="0" r="0" b="0"/>
             <wp:docPr id="4" name="image4.jpg"/>
@@ -2224,7 +2225,7 @@
           <w:lang w:val="en-US"/>
         </w:rPr>
         <w:drawing>
-          <wp:inline distT="114300" distB="114300" distL="114300" distR="114300">
+          <wp:inline distT="114300" distB="114300" distL="114300" distR="114300" wp14:anchorId="27918370" wp14:editId="146C267F">
             <wp:extent cx="5943600" cy="5245100"/>
             <wp:effectExtent l="0" t="0" r="0" b="0"/>
             <wp:docPr id="3" name="image3.jpg"/>
@@ -2681,13 +2682,7 @@
         <w:rPr>
           <w:rFonts w:ascii="Roboto" w:eastAsia="Roboto" w:hAnsi="Roboto" w:cs="Roboto"/>
         </w:rPr>
-        <w:t>Rep</w:t>
-      </w:r>
-      <w:r>
-        <w:rPr>
-          <w:rFonts w:ascii="Roboto" w:eastAsia="Roboto" w:hAnsi="Roboto" w:cs="Roboto"/>
-        </w:rPr>
-        <w:t>ort/Post a new issue/activity</w:t>
+        <w:t>Report/Post a new issue/activity</w:t>
       </w:r>
     </w:p>
     <w:p>
@@ -2959,13 +2954,7 @@
         <w:rPr>
           <w:rFonts w:ascii="Roboto" w:eastAsia="Roboto" w:hAnsi="Roboto" w:cs="Roboto"/>
         </w:rPr>
-        <w:t>The downtime of the system</w:t>
-      </w:r>
-      <w:r>
-        <w:rPr>
-          <w:rFonts w:ascii="Roboto" w:eastAsia="Roboto" w:hAnsi="Roboto" w:cs="Roboto"/>
-        </w:rPr>
-        <w:t xml:space="preserve"> is not so important, but the users should be presented a message telling that the system is down when they try to register/login to the system.</w:t>
+        <w:t>The downtime of the system is not so important, but the users should be presented a message telling that the system is down when they try to register/login to the system.</w:t>
       </w:r>
     </w:p>
     <w:p>
@@ -3180,7 +3169,7 @@
       <w:tr>
         <w:tc>
           <w:tcPr>
-            <w:tcW w:w="0" w:type="auto"/>
+            <w:tcW w:w="4680" w:type="dxa"/>
             <w:tcBorders>
               <w:top w:val="single" w:sz="4" w:space="0" w:color="434343"/>
               <w:left w:val="single" w:sz="4" w:space="0" w:color="434343"/>
@@ -3221,7 +3210,7 @@
         </w:tc>
         <w:tc>
           <w:tcPr>
-            <w:tcW w:w="0" w:type="auto"/>
+            <w:tcW w:w="4680" w:type="dxa"/>
             <w:tcBorders>
               <w:top w:val="single" w:sz="4" w:space="0" w:color="434343"/>
               <w:left w:val="single" w:sz="4" w:space="0" w:color="434343"/>
@@ -3260,7 +3249,7 @@
         </w:trPr>
         <w:tc>
           <w:tcPr>
-            <w:tcW w:w="0" w:type="auto"/>
+            <w:tcW w:w="4680" w:type="dxa"/>
             <w:tcBorders>
               <w:top w:val="single" w:sz="4" w:space="0" w:color="434343"/>
               <w:left w:val="single" w:sz="4" w:space="0" w:color="434343"/>
@@ -3278,19 +3267,47 @@
             <w:pPr>
               <w:rPr>
                 <w:rFonts w:ascii="Roboto" w:eastAsia="Roboto" w:hAnsi="Roboto" w:cs="Roboto"/>
+                <w:b/>
               </w:rPr>
             </w:pPr>
+            <w:bookmarkStart w:id="0" w:name="_GoBack" w:colFirst="0" w:colLast="1"/>
             <w:r>
               <w:rPr>
                 <w:rFonts w:ascii="Roboto" w:eastAsia="Roboto" w:hAnsi="Roboto" w:cs="Roboto"/>
+                <w:b/>
               </w:rPr>
-              <w:t>Alexandra Solares Ojopi</w:t>
+              <w:t xml:space="preserve">Alexandra </w:t>
             </w:r>
+            <w:proofErr w:type="spellStart"/>
+            <w:r>
+              <w:rPr>
+                <w:rFonts w:ascii="Roboto" w:eastAsia="Roboto" w:hAnsi="Roboto" w:cs="Roboto"/>
+                <w:b/>
+              </w:rPr>
+              <w:t>Solares</w:t>
+            </w:r>
+            <w:proofErr w:type="spellEnd"/>
+            <w:r>
+              <w:rPr>
+                <w:rFonts w:ascii="Roboto" w:eastAsia="Roboto" w:hAnsi="Roboto" w:cs="Roboto"/>
+                <w:b/>
+              </w:rPr>
+              <w:t xml:space="preserve"> </w:t>
+            </w:r>
+            <w:proofErr w:type="spellStart"/>
+            <w:r>
+              <w:rPr>
+                <w:rFonts w:ascii="Roboto" w:eastAsia="Roboto" w:hAnsi="Roboto" w:cs="Roboto"/>
+                <w:b/>
+              </w:rPr>
+              <w:t>Ojopi</w:t>
+            </w:r>
+            <w:proofErr w:type="spellEnd"/>
           </w:p>
         </w:tc>
         <w:tc>
           <w:tcPr>
-            <w:tcW w:w="0" w:type="auto"/>
+            <w:tcW w:w="4680" w:type="dxa"/>
             <w:tcBorders>
               <w:top w:val="single" w:sz="4" w:space="0" w:color="434343"/>
               <w:left w:val="single" w:sz="4" w:space="0" w:color="434343"/>
@@ -3308,11 +3325,13 @@
             <w:pPr>
               <w:rPr>
                 <w:rFonts w:ascii="Roboto" w:eastAsia="Roboto" w:hAnsi="Roboto" w:cs="Roboto"/>
+                <w:b/>
               </w:rPr>
             </w:pPr>
             <w:r>
               <w:rPr>
                 <w:rFonts w:ascii="Roboto" w:eastAsia="Roboto" w:hAnsi="Roboto" w:cs="Roboto"/>
+                <w:b/>
               </w:rPr>
               <w:t>Product Owner</w:t>
             </w:r>
@@ -3325,7 +3344,7 @@
         </w:trPr>
         <w:tc>
           <w:tcPr>
-            <w:tcW w:w="0" w:type="auto"/>
+            <w:tcW w:w="4680" w:type="dxa"/>
             <w:tcBorders>
               <w:top w:val="single" w:sz="4" w:space="0" w:color="434343"/>
               <w:left w:val="single" w:sz="4" w:space="0" w:color="434343"/>
@@ -3343,11 +3362,13 @@
             <w:pPr>
               <w:rPr>
                 <w:rFonts w:ascii="Roboto" w:eastAsia="Roboto" w:hAnsi="Roboto" w:cs="Roboto"/>
+                <w:b/>
               </w:rPr>
             </w:pPr>
             <w:r>
               <w:rPr>
                 <w:rFonts w:ascii="Roboto" w:eastAsia="Roboto" w:hAnsi="Roboto" w:cs="Roboto"/>
+                <w:b/>
               </w:rPr>
               <w:t>Dalton McClain</w:t>
             </w:r>
@@ -3355,7 +3376,7 @@
         </w:tc>
         <w:tc>
           <w:tcPr>
-            <w:tcW w:w="0" w:type="auto"/>
+            <w:tcW w:w="4680" w:type="dxa"/>
             <w:tcBorders>
               <w:top w:val="single" w:sz="4" w:space="0" w:color="434343"/>
               <w:left w:val="single" w:sz="4" w:space="0" w:color="434343"/>
@@ -3373,11 +3394,13 @@
             <w:pPr>
               <w:rPr>
                 <w:rFonts w:ascii="Roboto" w:eastAsia="Roboto" w:hAnsi="Roboto" w:cs="Roboto"/>
+                <w:b/>
               </w:rPr>
             </w:pPr>
             <w:r>
               <w:rPr>
                 <w:rFonts w:ascii="Roboto" w:eastAsia="Roboto" w:hAnsi="Roboto" w:cs="Roboto"/>
+                <w:b/>
               </w:rPr>
               <w:t>Developer</w:t>
             </w:r>
@@ -3390,7 +3413,7 @@
         </w:trPr>
         <w:tc>
           <w:tcPr>
-            <w:tcW w:w="0" w:type="auto"/>
+            <w:tcW w:w="4680" w:type="dxa"/>
             <w:tcBorders>
               <w:top w:val="single" w:sz="4" w:space="0" w:color="434343"/>
               <w:left w:val="single" w:sz="4" w:space="0" w:color="434343"/>
@@ -3408,19 +3431,30 @@
             <w:pPr>
               <w:rPr>
                 <w:rFonts w:ascii="Roboto" w:eastAsia="Roboto" w:hAnsi="Roboto" w:cs="Roboto"/>
+                <w:b/>
               </w:rPr>
             </w:pPr>
             <w:r>
               <w:rPr>
                 <w:rFonts w:ascii="Roboto" w:eastAsia="Roboto" w:hAnsi="Roboto" w:cs="Roboto"/>
+                <w:b/>
               </w:rPr>
-              <w:t>Emmanuel Sowunmi</w:t>
+              <w:t xml:space="preserve">Emmanuel </w:t>
             </w:r>
+            <w:proofErr w:type="spellStart"/>
+            <w:r>
+              <w:rPr>
+                <w:rFonts w:ascii="Roboto" w:eastAsia="Roboto" w:hAnsi="Roboto" w:cs="Roboto"/>
+                <w:b/>
+              </w:rPr>
+              <w:t>Sowunmi</w:t>
+            </w:r>
+            <w:proofErr w:type="spellEnd"/>
           </w:p>
         </w:tc>
         <w:tc>
           <w:tcPr>
-            <w:tcW w:w="0" w:type="auto"/>
+            <w:tcW w:w="4680" w:type="dxa"/>
             <w:tcBorders>
               <w:top w:val="single" w:sz="4" w:space="0" w:color="434343"/>
               <w:left w:val="single" w:sz="4" w:space="0" w:color="434343"/>
@@ -3438,11 +3472,13 @@
             <w:pPr>
               <w:rPr>
                 <w:rFonts w:ascii="Roboto" w:eastAsia="Roboto" w:hAnsi="Roboto" w:cs="Roboto"/>
+                <w:b/>
               </w:rPr>
             </w:pPr>
             <w:r>
               <w:rPr>
                 <w:rFonts w:ascii="Roboto" w:eastAsia="Roboto" w:hAnsi="Roboto" w:cs="Roboto"/>
+                <w:b/>
               </w:rPr>
               <w:t>Developer</w:t>
             </w:r>
@@ -3455,7 +3491,7 @@
         </w:trPr>
         <w:tc>
           <w:tcPr>
-            <w:tcW w:w="0" w:type="auto"/>
+            <w:tcW w:w="4680" w:type="dxa"/>
             <w:tcBorders>
               <w:top w:val="single" w:sz="4" w:space="0" w:color="434343"/>
               <w:left w:val="single" w:sz="4" w:space="0" w:color="434343"/>
@@ -3473,11 +3509,13 @@
             <w:pPr>
               <w:rPr>
                 <w:rFonts w:ascii="Roboto" w:eastAsia="Roboto" w:hAnsi="Roboto" w:cs="Roboto"/>
+                <w:b/>
               </w:rPr>
             </w:pPr>
             <w:r>
               <w:rPr>
                 <w:rFonts w:ascii="Roboto" w:eastAsia="Roboto" w:hAnsi="Roboto" w:cs="Roboto"/>
+                <w:b/>
               </w:rPr>
               <w:t>Jim Brockley</w:t>
             </w:r>
@@ -3485,7 +3523,7 @@
         </w:tc>
         <w:tc>
           <w:tcPr>
-            <w:tcW w:w="0" w:type="auto"/>
+            <w:tcW w:w="4680" w:type="dxa"/>
             <w:tcBorders>
               <w:top w:val="single" w:sz="4" w:space="0" w:color="434343"/>
               <w:left w:val="single" w:sz="4" w:space="0" w:color="434343"/>
@@ -3503,11 +3541,13 @@
             <w:pPr>
               <w:rPr>
                 <w:rFonts w:ascii="Roboto" w:eastAsia="Roboto" w:hAnsi="Roboto" w:cs="Roboto"/>
+                <w:b/>
               </w:rPr>
             </w:pPr>
             <w:r>
               <w:rPr>
                 <w:rFonts w:ascii="Roboto" w:eastAsia="Roboto" w:hAnsi="Roboto" w:cs="Roboto"/>
+                <w:b/>
               </w:rPr>
               <w:t>Developer</w:t>
             </w:r>
@@ -3520,7 +3560,7 @@
         </w:trPr>
         <w:tc>
           <w:tcPr>
-            <w:tcW w:w="0" w:type="auto"/>
+            <w:tcW w:w="4680" w:type="dxa"/>
             <w:tcBorders>
               <w:top w:val="single" w:sz="4" w:space="0" w:color="434343"/>
               <w:left w:val="single" w:sz="4" w:space="0" w:color="434343"/>
@@ -3538,11 +3578,13 @@
             <w:pPr>
               <w:rPr>
                 <w:rFonts w:ascii="Roboto" w:eastAsia="Roboto" w:hAnsi="Roboto" w:cs="Roboto"/>
+                <w:b/>
               </w:rPr>
             </w:pPr>
             <w:r>
               <w:rPr>
                 <w:rFonts w:ascii="Roboto" w:eastAsia="Roboto" w:hAnsi="Roboto" w:cs="Roboto"/>
+                <w:b/>
               </w:rPr>
               <w:t>Luis Gustavo Grubert Valensuela</w:t>
             </w:r>
@@ -3550,7 +3592,7 @@
         </w:tc>
         <w:tc>
           <w:tcPr>
-            <w:tcW w:w="0" w:type="auto"/>
+            <w:tcW w:w="4680" w:type="dxa"/>
             <w:tcBorders>
               <w:top w:val="single" w:sz="4" w:space="0" w:color="434343"/>
               <w:left w:val="single" w:sz="4" w:space="0" w:color="434343"/>
@@ -3568,17 +3610,20 @@
             <w:pPr>
               <w:rPr>
                 <w:rFonts w:ascii="Roboto" w:eastAsia="Roboto" w:hAnsi="Roboto" w:cs="Roboto"/>
+                <w:b/>
               </w:rPr>
             </w:pPr>
             <w:r>
               <w:rPr>
                 <w:rFonts w:ascii="Roboto" w:eastAsia="Roboto" w:hAnsi="Roboto" w:cs="Roboto"/>
+                <w:b/>
               </w:rPr>
               <w:t>Scrum Master</w:t>
             </w:r>
           </w:p>
         </w:tc>
       </w:tr>
+      <w:bookmarkEnd w:id="0"/>
     </w:tbl>
     <w:p>
       <w:pPr>
@@ -3685,7 +3730,7 @@
 </file>
 
 <file path=word/endnotes.xml><?xml version="1.0" encoding="utf-8"?>
-<w:endnotes xmlns:wpc="http://schemas.microsoft.com/office/word/2010/wordprocessingCanvas" xmlns:mc="http://schemas.openxmlformats.org/markup-compatibility/2006" xmlns:o="urn:schemas-microsoft-com:office:office" xmlns:r="http://schemas.openxmlformats.org/officeDocument/2006/relationships" xmlns:m="http://schemas.openxmlformats.org/officeDocument/2006/math" xmlns:v="urn:schemas-microsoft-com:vml" xmlns:wp14="http://schemas.microsoft.com/office/word/2010/wordprocessingDrawing" xmlns:wp="http://schemas.openxmlformats.org/drawingml/2006/wordprocessingDrawing" xmlns:w10="urn:schemas-microsoft-com:office:word" xmlns:w="http://schemas.openxmlformats.org/wordprocessingml/2006/main" xmlns:w14="http://schemas.microsoft.com/office/word/2010/wordml" xmlns:w15="http://schemas.microsoft.com/office/word/2012/wordml" xmlns:wpg="http://schemas.microsoft.com/office/word/2010/wordprocessingGroup" xmlns:wpi="http://schemas.microsoft.com/office/word/2010/wordprocessingInk" xmlns:wne="http://schemas.microsoft.com/office/word/2006/wordml" xmlns:wps="http://schemas.microsoft.com/office/word/2010/wordprocessingShape" mc:Ignorable="w14 w15 wp14">
+<w:endnotes xmlns:wpc="http://schemas.microsoft.com/office/word/2010/wordprocessingCanvas" xmlns:mo="http://schemas.microsoft.com/office/mac/office/2008/main" xmlns:mc="http://schemas.openxmlformats.org/markup-compatibility/2006" xmlns:mv="urn:schemas-microsoft-com:mac:vml" xmlns:o="urn:schemas-microsoft-com:office:office" xmlns:r="http://schemas.openxmlformats.org/officeDocument/2006/relationships" xmlns:m="http://schemas.openxmlformats.org/officeDocument/2006/math" xmlns:v="urn:schemas-microsoft-com:vml" xmlns:wp14="http://schemas.microsoft.com/office/word/2010/wordprocessingDrawing" xmlns:wp="http://schemas.openxmlformats.org/drawingml/2006/wordprocessingDrawing" xmlns:w10="urn:schemas-microsoft-com:office:word" xmlns:w="http://schemas.openxmlformats.org/wordprocessingml/2006/main" xmlns:w14="http://schemas.microsoft.com/office/word/2010/wordml" xmlns:w15="http://schemas.microsoft.com/office/word/2012/wordml" xmlns:wpg="http://schemas.microsoft.com/office/word/2010/wordprocessingGroup" xmlns:wpi="http://schemas.microsoft.com/office/word/2010/wordprocessingInk" xmlns:wne="http://schemas.microsoft.com/office/word/2006/wordml" xmlns:wps="http://schemas.microsoft.com/office/word/2010/wordprocessingShape" mc:Ignorable="w14 w15 wp14">
   <w:endnote w:type="separator" w:id="-1">
     <w:p>
       <w:pPr>
@@ -3710,13 +3755,13 @@
 </file>
 
 <file path=word/footer1.xml><?xml version="1.0" encoding="utf-8"?>
-<w:ftr xmlns:wpc="http://schemas.microsoft.com/office/word/2010/wordprocessingCanvas" xmlns:mc="http://schemas.openxmlformats.org/markup-compatibility/2006" xmlns:o="urn:schemas-microsoft-com:office:office" xmlns:r="http://schemas.openxmlformats.org/officeDocument/2006/relationships" xmlns:m="http://schemas.openxmlformats.org/officeDocument/2006/math" xmlns:v="urn:schemas-microsoft-com:vml" xmlns:wp14="http://schemas.microsoft.com/office/word/2010/wordprocessingDrawing" xmlns:wp="http://schemas.openxmlformats.org/drawingml/2006/wordprocessingDrawing" xmlns:w10="urn:schemas-microsoft-com:office:word" xmlns:w="http://schemas.openxmlformats.org/wordprocessingml/2006/main" xmlns:w14="http://schemas.microsoft.com/office/word/2010/wordml" xmlns:w15="http://schemas.microsoft.com/office/word/2012/wordml" xmlns:wpg="http://schemas.microsoft.com/office/word/2010/wordprocessingGroup" xmlns:wpi="http://schemas.microsoft.com/office/word/2010/wordprocessingInk" xmlns:wne="http://schemas.microsoft.com/office/word/2006/wordml" xmlns:wps="http://schemas.microsoft.com/office/word/2010/wordprocessingShape" mc:Ignorable="w14 w15 wp14">
+<w:ftr xmlns:wpc="http://schemas.microsoft.com/office/word/2010/wordprocessingCanvas" xmlns:mo="http://schemas.microsoft.com/office/mac/office/2008/main" xmlns:mc="http://schemas.openxmlformats.org/markup-compatibility/2006" xmlns:mv="urn:schemas-microsoft-com:mac:vml" xmlns:o="urn:schemas-microsoft-com:office:office" xmlns:r="http://schemas.openxmlformats.org/officeDocument/2006/relationships" xmlns:m="http://schemas.openxmlformats.org/officeDocument/2006/math" xmlns:v="urn:schemas-microsoft-com:vml" xmlns:wp14="http://schemas.microsoft.com/office/word/2010/wordprocessingDrawing" xmlns:wp="http://schemas.openxmlformats.org/drawingml/2006/wordprocessingDrawing" xmlns:w10="urn:schemas-microsoft-com:office:word" xmlns:w="http://schemas.openxmlformats.org/wordprocessingml/2006/main" xmlns:w14="http://schemas.microsoft.com/office/word/2010/wordml" xmlns:w15="http://schemas.microsoft.com/office/word/2012/wordml" xmlns:wpg="http://schemas.microsoft.com/office/word/2010/wordprocessingGroup" xmlns:wpi="http://schemas.microsoft.com/office/word/2010/wordprocessingInk" xmlns:wne="http://schemas.microsoft.com/office/word/2006/wordml" xmlns:wps="http://schemas.microsoft.com/office/word/2010/wordprocessingShape" mc:Ignorable="w14 w15 wp14">
   <w:p/>
 </w:ftr>
 </file>
 
 <file path=word/footnotes.xml><?xml version="1.0" encoding="utf-8"?>
-<w:footnotes xmlns:wpc="http://schemas.microsoft.com/office/word/2010/wordprocessingCanvas" xmlns:mc="http://schemas.openxmlformats.org/markup-compatibility/2006" xmlns:o="urn:schemas-microsoft-com:office:office" xmlns:r="http://schemas.openxmlformats.org/officeDocument/2006/relationships" xmlns:m="http://schemas.openxmlformats.org/officeDocument/2006/math" xmlns:v="urn:schemas-microsoft-com:vml" xmlns:wp14="http://schemas.microsoft.com/office/word/2010/wordprocessingDrawing" xmlns:wp="http://schemas.openxmlformats.org/drawingml/2006/wordprocessingDrawing" xmlns:w10="urn:schemas-microsoft-com:office:word" xmlns:w="http://schemas.openxmlformats.org/wordprocessingml/2006/main" xmlns:w14="http://schemas.microsoft.com/office/word/2010/wordml" xmlns:w15="http://schemas.microsoft.com/office/word/2012/wordml" xmlns:wpg="http://schemas.microsoft.com/office/word/2010/wordprocessingGroup" xmlns:wpi="http://schemas.microsoft.com/office/word/2010/wordprocessingInk" xmlns:wne="http://schemas.microsoft.com/office/word/2006/wordml" xmlns:wps="http://schemas.microsoft.com/office/word/2010/wordprocessingShape" mc:Ignorable="w14 w15 wp14">
+<w:footnotes xmlns:wpc="http://schemas.microsoft.com/office/word/2010/wordprocessingCanvas" xmlns:mo="http://schemas.microsoft.com/office/mac/office/2008/main" xmlns:mc="http://schemas.openxmlformats.org/markup-compatibility/2006" xmlns:mv="urn:schemas-microsoft-com:mac:vml" xmlns:o="urn:schemas-microsoft-com:office:office" xmlns:r="http://schemas.openxmlformats.org/officeDocument/2006/relationships" xmlns:m="http://schemas.openxmlformats.org/officeDocument/2006/math" xmlns:v="urn:schemas-microsoft-com:vml" xmlns:wp14="http://schemas.microsoft.com/office/word/2010/wordprocessingDrawing" xmlns:wp="http://schemas.openxmlformats.org/drawingml/2006/wordprocessingDrawing" xmlns:w10="urn:schemas-microsoft-com:office:word" xmlns:w="http://schemas.openxmlformats.org/wordprocessingml/2006/main" xmlns:w14="http://schemas.microsoft.com/office/word/2010/wordml" xmlns:w15="http://schemas.microsoft.com/office/word/2012/wordml" xmlns:wpg="http://schemas.microsoft.com/office/word/2010/wordprocessingGroup" xmlns:wpi="http://schemas.microsoft.com/office/word/2010/wordprocessingInk" xmlns:wne="http://schemas.microsoft.com/office/word/2006/wordml" xmlns:wps="http://schemas.microsoft.com/office/word/2010/wordprocessingShape" mc:Ignorable="w14 w15 wp14">
   <w:footnote w:type="separator" w:id="-1">
     <w:p>
       <w:pPr>
@@ -3741,7 +3786,7 @@
 </file>
 
 <file path=word/header1.xml><?xml version="1.0" encoding="utf-8"?>
-<w:hdr xmlns:wpc="http://schemas.microsoft.com/office/word/2010/wordprocessingCanvas" xmlns:mc="http://schemas.openxmlformats.org/markup-compatibility/2006" xmlns:o="urn:schemas-microsoft-com:office:office" xmlns:r="http://schemas.openxmlformats.org/officeDocument/2006/relationships" xmlns:m="http://schemas.openxmlformats.org/officeDocument/2006/math" xmlns:v="urn:schemas-microsoft-com:vml" xmlns:wp14="http://schemas.microsoft.com/office/word/2010/wordprocessingDrawing" xmlns:wp="http://schemas.openxmlformats.org/drawingml/2006/wordprocessingDrawing" xmlns:w10="urn:schemas-microsoft-com:office:word" xmlns:w="http://schemas.openxmlformats.org/wordprocessingml/2006/main" xmlns:w14="http://schemas.microsoft.com/office/word/2010/wordml" xmlns:w15="http://schemas.microsoft.com/office/word/2012/wordml" xmlns:wpg="http://schemas.microsoft.com/office/word/2010/wordprocessingGroup" xmlns:wpi="http://schemas.microsoft.com/office/word/2010/wordprocessingInk" xmlns:wne="http://schemas.microsoft.com/office/word/2006/wordml" xmlns:wps="http://schemas.microsoft.com/office/word/2010/wordprocessingShape" mc:Ignorable="w14 w15 wp14">
+<w:hdr xmlns:wpc="http://schemas.microsoft.com/office/word/2010/wordprocessingCanvas" xmlns:mo="http://schemas.microsoft.com/office/mac/office/2008/main" xmlns:mc="http://schemas.openxmlformats.org/markup-compatibility/2006" xmlns:mv="urn:schemas-microsoft-com:mac:vml" xmlns:o="urn:schemas-microsoft-com:office:office" xmlns:r="http://schemas.openxmlformats.org/officeDocument/2006/relationships" xmlns:m="http://schemas.openxmlformats.org/officeDocument/2006/math" xmlns:v="urn:schemas-microsoft-com:vml" xmlns:wp14="http://schemas.microsoft.com/office/word/2010/wordprocessingDrawing" xmlns:wp="http://schemas.openxmlformats.org/drawingml/2006/wordprocessingDrawing" xmlns:w10="urn:schemas-microsoft-com:office:word" xmlns:w="http://schemas.openxmlformats.org/wordprocessingml/2006/main" xmlns:w14="http://schemas.microsoft.com/office/word/2010/wordml" xmlns:w15="http://schemas.microsoft.com/office/word/2012/wordml" xmlns:wpg="http://schemas.microsoft.com/office/word/2010/wordprocessingGroup" xmlns:wpi="http://schemas.microsoft.com/office/word/2010/wordprocessingInk" xmlns:wne="http://schemas.microsoft.com/office/word/2006/wordml" xmlns:wps="http://schemas.microsoft.com/office/word/2010/wordprocessingShape" mc:Ignorable="w14 w15 wp14">
   <w:p>
     <w:pPr>
       <w:tabs>
@@ -3760,14 +3805,14 @@
 </file>
 
 <file path=word/header2.xml><?xml version="1.0" encoding="utf-8"?>
-<w:hdr xmlns:wpc="http://schemas.microsoft.com/office/word/2010/wordprocessingCanvas" xmlns:mc="http://schemas.openxmlformats.org/markup-compatibility/2006" xmlns:o="urn:schemas-microsoft-com:office:office" xmlns:r="http://schemas.openxmlformats.org/officeDocument/2006/relationships" xmlns:m="http://schemas.openxmlformats.org/officeDocument/2006/math" xmlns:v="urn:schemas-microsoft-com:vml" xmlns:wp14="http://schemas.microsoft.com/office/word/2010/wordprocessingDrawing" xmlns:wp="http://schemas.openxmlformats.org/drawingml/2006/wordprocessingDrawing" xmlns:w10="urn:schemas-microsoft-com:office:word" xmlns:w="http://schemas.openxmlformats.org/wordprocessingml/2006/main" xmlns:w14="http://schemas.microsoft.com/office/word/2010/wordml" xmlns:w15="http://schemas.microsoft.com/office/word/2012/wordml" xmlns:wpg="http://schemas.microsoft.com/office/word/2010/wordprocessingGroup" xmlns:wpi="http://schemas.microsoft.com/office/word/2010/wordprocessingInk" xmlns:wne="http://schemas.microsoft.com/office/word/2006/wordml" xmlns:wps="http://schemas.microsoft.com/office/word/2010/wordprocessingShape" mc:Ignorable="w14 w15 wp14">
+<w:hdr xmlns:wpc="http://schemas.microsoft.com/office/word/2010/wordprocessingCanvas" xmlns:mo="http://schemas.microsoft.com/office/mac/office/2008/main" xmlns:mc="http://schemas.openxmlformats.org/markup-compatibility/2006" xmlns:mv="urn:schemas-microsoft-com:mac:vml" xmlns:o="urn:schemas-microsoft-com:office:office" xmlns:r="http://schemas.openxmlformats.org/officeDocument/2006/relationships" xmlns:m="http://schemas.openxmlformats.org/officeDocument/2006/math" xmlns:v="urn:schemas-microsoft-com:vml" xmlns:wp14="http://schemas.microsoft.com/office/word/2010/wordprocessingDrawing" xmlns:wp="http://schemas.openxmlformats.org/drawingml/2006/wordprocessingDrawing" xmlns:w10="urn:schemas-microsoft-com:office:word" xmlns:w="http://schemas.openxmlformats.org/wordprocessingml/2006/main" xmlns:w14="http://schemas.microsoft.com/office/word/2010/wordml" xmlns:w15="http://schemas.microsoft.com/office/word/2012/wordml" xmlns:wpg="http://schemas.microsoft.com/office/word/2010/wordprocessingGroup" xmlns:wpi="http://schemas.microsoft.com/office/word/2010/wordprocessingInk" xmlns:wne="http://schemas.microsoft.com/office/word/2006/wordml" xmlns:wps="http://schemas.microsoft.com/office/word/2010/wordprocessingShape" mc:Ignorable="w14 w15 wp14">
   <w:p/>
 </w:hdr>
 </file>
 
 <file path=word/numbering.xml><?xml version="1.0" encoding="utf-8"?>
-<w:numbering xmlns:wpc="http://schemas.microsoft.com/office/word/2010/wordprocessingCanvas" xmlns:mc="http://schemas.openxmlformats.org/markup-compatibility/2006" xmlns:o="urn:schemas-microsoft-com:office:office" xmlns:r="http://schemas.openxmlformats.org/officeDocument/2006/relationships" xmlns:m="http://schemas.openxmlformats.org/officeDocument/2006/math" xmlns:v="urn:schemas-microsoft-com:vml" xmlns:wp14="http://schemas.microsoft.com/office/word/2010/wordprocessingDrawing" xmlns:wp="http://schemas.openxmlformats.org/drawingml/2006/wordprocessingDrawing" xmlns:w10="urn:schemas-microsoft-com:office:word" xmlns:w="http://schemas.openxmlformats.org/wordprocessingml/2006/main" xmlns:w14="http://schemas.microsoft.com/office/word/2010/wordml" xmlns:w15="http://schemas.microsoft.com/office/word/2012/wordml" xmlns:wpg="http://schemas.microsoft.com/office/word/2010/wordprocessingGroup" xmlns:wpi="http://schemas.microsoft.com/office/word/2010/wordprocessingInk" xmlns:wne="http://schemas.microsoft.com/office/word/2006/wordml" xmlns:wps="http://schemas.microsoft.com/office/word/2010/wordprocessingShape" mc:Ignorable="w14 w15 wp14">
-  <w:abstractNum w:abstractNumId="0" w15:restartNumberingAfterBreak="0">
+<w:numbering xmlns:wpc="http://schemas.microsoft.com/office/word/2010/wordprocessingCanvas" xmlns:mo="http://schemas.microsoft.com/office/mac/office/2008/main" xmlns:mc="http://schemas.openxmlformats.org/markup-compatibility/2006" xmlns:mv="urn:schemas-microsoft-com:mac:vml" xmlns:o="urn:schemas-microsoft-com:office:office" xmlns:r="http://schemas.openxmlformats.org/officeDocument/2006/relationships" xmlns:m="http://schemas.openxmlformats.org/officeDocument/2006/math" xmlns:v="urn:schemas-microsoft-com:vml" xmlns:wp14="http://schemas.microsoft.com/office/word/2010/wordprocessingDrawing" xmlns:wp="http://schemas.openxmlformats.org/drawingml/2006/wordprocessingDrawing" xmlns:w10="urn:schemas-microsoft-com:office:word" xmlns:w="http://schemas.openxmlformats.org/wordprocessingml/2006/main" xmlns:w14="http://schemas.microsoft.com/office/word/2010/wordml" xmlns:w15="http://schemas.microsoft.com/office/word/2012/wordml" xmlns:wpg="http://schemas.microsoft.com/office/word/2010/wordprocessingGroup" xmlns:wpi="http://schemas.microsoft.com/office/word/2010/wordprocessingInk" xmlns:wne="http://schemas.microsoft.com/office/word/2006/wordml" xmlns:wps="http://schemas.microsoft.com/office/word/2010/wordprocessingShape" mc:Ignorable="w14 w15 wp14">
+  <w:abstractNum w:abstractNumId="0">
     <w:nsid w:val="02244457"/>
     <w:multiLevelType w:val="multilevel"/>
     <w:tmpl w:val="182C934C"/>
@@ -3882,7 +3927,7 @@
       </w:rPr>
     </w:lvl>
   </w:abstractNum>
-  <w:abstractNum w:abstractNumId="1" w15:restartNumberingAfterBreak="0">
+  <w:abstractNum w:abstractNumId="1">
     <w:nsid w:val="1B401DDE"/>
     <w:multiLevelType w:val="multilevel"/>
     <w:tmpl w:val="F5D2162A"/>
@@ -3995,7 +4040,7 @@
       </w:rPr>
     </w:lvl>
   </w:abstractNum>
-  <w:abstractNum w:abstractNumId="2" w15:restartNumberingAfterBreak="0">
+  <w:abstractNum w:abstractNumId="2">
     <w:nsid w:val="2903070B"/>
     <w:multiLevelType w:val="multilevel"/>
     <w:tmpl w:val="CFDEF3B6"/>
@@ -4108,7 +4153,7 @@
       </w:rPr>
     </w:lvl>
   </w:abstractNum>
-  <w:abstractNum w:abstractNumId="3" w15:restartNumberingAfterBreak="0">
+  <w:abstractNum w:abstractNumId="3">
     <w:nsid w:val="5CF313AE"/>
     <w:multiLevelType w:val="multilevel"/>
     <w:tmpl w:val="5138217E"/>
@@ -4198,7 +4243,7 @@
       </w:pPr>
     </w:lvl>
   </w:abstractNum>
-  <w:abstractNum w:abstractNumId="4" w15:restartNumberingAfterBreak="0">
+  <w:abstractNum w:abstractNumId="4">
     <w:nsid w:val="69524DC7"/>
     <w:multiLevelType w:val="multilevel"/>
     <w:tmpl w:val="3BA0FDB6"/>
@@ -4311,7 +4356,7 @@
       </w:rPr>
     </w:lvl>
   </w:abstractNum>
-  <w:abstractNum w:abstractNumId="5" w15:restartNumberingAfterBreak="0">
+  <w:abstractNum w:abstractNumId="5">
     <w:nsid w:val="73642352"/>
     <w:multiLevelType w:val="multilevel"/>
     <w:tmpl w:val="59D6C376"/>
@@ -4462,7 +4507,7 @@
       </w:pPr>
     </w:pPrDefault>
   </w:docDefaults>
-  <w:latentStyles w:defLockedState="0" w:defUIPriority="99" w:defSemiHidden="0" w:defUnhideWhenUsed="0" w:defQFormat="0" w:count="371">
+  <w:latentStyles w:defLockedState="0" w:defUIPriority="99" w:defSemiHidden="0" w:defUnhideWhenUsed="0" w:defQFormat="0" w:count="382">
     <w:lsdException w:name="Normal" w:uiPriority="0" w:qFormat="1"/>
     <w:lsdException w:name="heading 1" w:uiPriority="9" w:qFormat="1"/>
     <w:lsdException w:name="heading 2" w:semiHidden="1" w:uiPriority="9" w:unhideWhenUsed="1" w:qFormat="1"/>
@@ -4568,7 +4613,6 @@
     <w:lsdException w:name="HTML Sample" w:semiHidden="1" w:unhideWhenUsed="1"/>
     <w:lsdException w:name="HTML Typewriter" w:semiHidden="1" w:unhideWhenUsed="1"/>
     <w:lsdException w:name="HTML Variable" w:semiHidden="1" w:unhideWhenUsed="1"/>
-    <w:lsdException w:name="Normal Table" w:semiHidden="1" w:unhideWhenUsed="1"/>
     <w:lsdException w:name="annotation subject" w:semiHidden="1" w:unhideWhenUsed="1"/>
     <w:lsdException w:name="No List" w:semiHidden="1" w:unhideWhenUsed="1"/>
     <w:lsdException w:name="Outline List 1" w:semiHidden="1" w:unhideWhenUsed="1"/>
@@ -4614,11 +4658,9 @@
     <w:lsdException w:name="Table Subtle 1" w:semiHidden="1" w:unhideWhenUsed="1"/>
     <w:lsdException w:name="Table Subtle 2" w:semiHidden="1" w:unhideWhenUsed="1"/>
     <w:lsdException w:name="Table Web 1" w:semiHidden="1" w:unhideWhenUsed="1"/>
-    <w:lsdException w:name="Table Web 2" w:semiHidden="1" w:unhideWhenUsed="1"/>
     <w:lsdException w:name="Table Web 3" w:semiHidden="1" w:unhideWhenUsed="1"/>
     <w:lsdException w:name="Balloon Text" w:semiHidden="1" w:unhideWhenUsed="1"/>
     <w:lsdException w:name="Table Grid" w:uiPriority="39"/>
-    <w:lsdException w:name="Table Theme" w:semiHidden="1" w:unhideWhenUsed="1"/>
     <w:lsdException w:name="Placeholder Text" w:semiHidden="1"/>
     <w:lsdException w:name="No Spacing" w:uiPriority="1" w:qFormat="1"/>
     <w:lsdException w:name="Light Shading" w:uiPriority="60"/>
@@ -4834,6 +4876,8 @@
     <w:lsdException w:name="List Table 5 Dark Accent 6" w:uiPriority="50"/>
     <w:lsdException w:name="List Table 6 Colorful Accent 6" w:uiPriority="51"/>
     <w:lsdException w:name="List Table 7 Colorful Accent 6" w:uiPriority="52"/>
+    <w:lsdException w:name="Mention" w:semiHidden="1" w:unhideWhenUsed="1"/>
+    <w:lsdException w:name="Smart Hyperlink" w:semiHidden="1" w:unhideWhenUsed="1"/>
   </w:latentStyles>
   <w:style w:type="paragraph" w:default="1" w:styleId="Normal">
     <w:name w:val="Normal"/>
@@ -5001,6 +5045,7 @@
     <w:tblPr>
       <w:tblStyleRowBandSize w:val="1"/>
       <w:tblStyleColBandSize w:val="1"/>
+      <w:tblInd w:w="0" w:type="dxa"/>
       <w:tblCellMar>
         <w:top w:w="100" w:type="dxa"/>
         <w:left w:w="100" w:type="dxa"/>
@@ -5014,6 +5059,7 @@
     <w:tblPr>
       <w:tblStyleRowBandSize w:val="1"/>
       <w:tblStyleColBandSize w:val="1"/>
+      <w:tblInd w:w="0" w:type="dxa"/>
       <w:tblCellMar>
         <w:top w:w="100" w:type="dxa"/>
         <w:left w:w="100" w:type="dxa"/>
@@ -5027,6 +5073,7 @@
     <w:tblPr>
       <w:tblStyleRowBandSize w:val="1"/>
       <w:tblStyleColBandSize w:val="1"/>
+      <w:tblInd w:w="0" w:type="dxa"/>
       <w:tblCellMar>
         <w:top w:w="100" w:type="dxa"/>
         <w:left w:w="100" w:type="dxa"/>

</xml_diff>